<commit_message>
Desc changed and logs removed
</commit_message>
<xml_diff>
--- a/hw3_desc.docx
+++ b/hw3_desc.docx
@@ -1,90 +1,394 @@
 
 <file path=word/document.xml><?xml version="1.0" encoding="utf-8"?>
-<w:document xmlns:wpc="http://schemas.microsoft.com/office/word/2010/wordprocessingCanvas" xmlns:cx="http://schemas.microsoft.com/office/drawing/2014/chartex" xmlns:cx1="http://schemas.microsoft.com/office/drawing/2015/9/8/chartex" xmlns:cx2="http://schemas.microsoft.com/office/drawing/2015/10/21/chartex" xmlns:cx3="http://schemas.microsoft.com/office/drawing/2016/5/9/chartex" xmlns:cx4="http://schemas.microsoft.com/office/drawing/2016/5/10/chartex" xmlns:cx5="http://schemas.microsoft.com/office/drawing/2016/5/11/chartex" xmlns:cx6="http://schemas.microsoft.com/office/drawing/2016/5/12/chartex" xmlns:cx7="http://schemas.microsoft.com/office/drawing/2016/5/13/chartex" xmlns:cx8="http://schemas.microsoft.com/office/drawing/2016/5/14/chartex" xmlns:mc="http://schemas.openxmlformats.org/markup-compatibility/2006" xmlns:aink="http://schemas.microsoft.com/office/drawing/2016/ink" xmlns:am3d="http://schemas.microsoft.com/office/drawing/2017/model3d" xmlns:o="urn:schemas-microsoft-com:office:office" xmlns:r="http://schemas.openxmlformats.org/officeDocument/2006/relationships" xmlns:m="http://schemas.openxmlformats.org/officeDocument/2006/math" xmlns:v="urn:schemas-microsoft-com:vml" xmlns:wp14="http://schemas.microsoft.com/office/word/2010/wordprocessingDrawing" xmlns:wp="http://schemas.openxmlformats.org/drawingml/2006/wordprocessingDrawing" xmlns:w10="urn:schemas-microsoft-com:office:word" xmlns:w="http://schemas.openxmlformats.org/wordprocessingml/2006/main" xmlns:w14="http://schemas.microsoft.com/office/word/2010/wordml" xmlns:w15="http://schemas.microsoft.com/office/word/2012/wordml" xmlns:w16cid="http://schemas.microsoft.com/office/word/2016/wordml/cid" xmlns:w16se="http://schemas.microsoft.com/office/word/2015/wordml/symex" xmlns:wpg="http://schemas.microsoft.com/office/word/2010/wordprocessingGroup" xmlns:wpi="http://schemas.microsoft.com/office/word/2010/wordprocessingInk" xmlns:wne="http://schemas.microsoft.com/office/word/2006/wordml" xmlns:wps="http://schemas.microsoft.com/office/word/2010/wordprocessingShape" mc:Ignorable="w14 w15 w16se w16cid wp14">
+<w:document xmlns:o="urn:schemas-microsoft-com:office:office" xmlns:r="http://schemas.openxmlformats.org/officeDocument/2006/relationships" xmlns:v="urn:schemas-microsoft-com:vml" xmlns:w="http://schemas.openxmlformats.org/wordprocessingml/2006/main" xmlns:w10="urn:schemas-microsoft-com:office:word" xmlns:wp="http://schemas.openxmlformats.org/drawingml/2006/wordprocessingDrawing" xmlns:wps="http://schemas.microsoft.com/office/word/2010/wordprocessingShape" xmlns:wpg="http://schemas.microsoft.com/office/word/2010/wordprocessingGroup" xmlns:mc="http://schemas.openxmlformats.org/markup-compatibility/2006" xmlns:wp14="http://schemas.microsoft.com/office/word/2010/wordprocessingDrawing" xmlns:w14="http://schemas.microsoft.com/office/word/2010/wordml" mc:Ignorable="w14 wp14">
   <w:body>
     <w:p>
-      <w:r>
+      <w:pPr>
+        <w:pStyle w:val="Normal"/>
+        <w:rPr>
+          <w:b/>
+          <w:b/>
+          <w:bCs/>
+          <w:u w:val="none"/>
+        </w:rPr>
+      </w:pPr>
+      <w:r>
+        <w:rPr>
+          <w:b/>
+          <w:bCs/>
+          <w:u w:val="none"/>
+        </w:rPr>
         <w:t>How to execute:</w:t>
       </w:r>
     </w:p>
-    <w:p/>
-    <w:p>
-      <w:r>
+    <w:p>
+      <w:pPr>
+        <w:pStyle w:val="Normal"/>
+        <w:rPr/>
+      </w:pPr>
+      <w:r>
+        <w:rPr/>
+      </w:r>
+    </w:p>
+    <w:p>
+      <w:pPr>
+        <w:pStyle w:val="Normal"/>
+        <w:ind w:left="720" w:hanging="0"/>
+        <w:rPr/>
+      </w:pPr>
+      <w:r>
+        <w:rPr/>
         <w:t>1. make</w:t>
       </w:r>
     </w:p>
     <w:p>
-      <w:r>
-        <w:t>2. Server's side</w:t>
-      </w:r>
-      <w:proofErr w:type="gramStart"/>
-      <w:r>
-        <w:t>: .</w:t>
-      </w:r>
-      <w:proofErr w:type="gramEnd"/>
-      <w:r>
-        <w:t>/</w:t>
-      </w:r>
-      <w:proofErr w:type="spellStart"/>
-      <w:r>
-        <w:t>pbproxy</w:t>
-      </w:r>
-      <w:proofErr w:type="spellEnd"/>
-      <w:r>
-        <w:t xml:space="preserve"> -k key.txt -l 2222 localhost 22</w:t>
-      </w:r>
-    </w:p>
-    <w:p>
-      <w:r>
-        <w:t xml:space="preserve">3. Client's side: </w:t>
-      </w:r>
-      <w:proofErr w:type="spellStart"/>
-      <w:r>
-        <w:t>ssh</w:t>
-      </w:r>
-      <w:proofErr w:type="spellEnd"/>
-      <w:r>
-        <w:t xml:space="preserve"> -o "</w:t>
-      </w:r>
-      <w:proofErr w:type="spellStart"/>
-      <w:proofErr w:type="gramStart"/>
-      <w:r>
-        <w:t>ProxyCommand</w:t>
-      </w:r>
-      <w:proofErr w:type="spellEnd"/>
-      <w:r>
-        <w:t xml:space="preserve"> .</w:t>
-      </w:r>
-      <w:proofErr w:type="gramEnd"/>
-      <w:r>
-        <w:t>/</w:t>
-      </w:r>
-      <w:proofErr w:type="spellStart"/>
-      <w:r>
-        <w:t>pbproxy</w:t>
-      </w:r>
-      <w:proofErr w:type="spellEnd"/>
-      <w:r>
-        <w:t xml:space="preserve"> -k key.txt localhost 2222" localhost</w:t>
-      </w:r>
-    </w:p>
-    <w:p/>
-    <w:p>
-      <w:r>
+      <w:pPr>
+        <w:pStyle w:val="Normal"/>
+        <w:ind w:left="720" w:hanging="0"/>
+        <w:rPr/>
+      </w:pPr>
+      <w:r>
+        <w:rPr/>
+        <w:t>2. Server's side: ./pbproxy -k key.txt -l 2222 localhost 22</w:t>
+      </w:r>
+    </w:p>
+    <w:p>
+      <w:pPr>
+        <w:pStyle w:val="Normal"/>
+        <w:ind w:left="720" w:hanging="0"/>
+        <w:rPr/>
+      </w:pPr>
+      <w:r>
+        <w:rPr/>
+        <w:t>3. Client's side: ssh -o "ProxyCommand ./pbproxy -k key.txt localhost 2222"     localhost</w:t>
+      </w:r>
+    </w:p>
+    <w:p>
+      <w:pPr>
+        <w:pStyle w:val="Normal"/>
+        <w:rPr/>
+      </w:pPr>
+      <w:r>
+        <w:rPr/>
+      </w:r>
+    </w:p>
+    <w:p>
+      <w:pPr>
+        <w:pStyle w:val="Normal"/>
+        <w:rPr>
+          <w:b/>
+          <w:b/>
+          <w:bCs/>
+        </w:rPr>
+      </w:pPr>
+      <w:r>
+        <w:rPr>
+          <w:b/>
+          <w:bCs/>
+        </w:rPr>
         <w:t>Sample output:</w:t>
       </w:r>
     </w:p>
-    <w:p/>
-    <w:p/>
-    <w:p/>
-    <w:p>
-      <w:r>
+    <w:p>
+      <w:pPr>
+        <w:pStyle w:val="Normal"/>
+        <w:rPr/>
+      </w:pPr>
+      <w:r>
+        <w:rPr>
+          <w:b/>
+          <w:bCs/>
+        </w:rPr>
+        <w:t>Server:</w:t>
+      </w:r>
+    </w:p>
+    <w:p>
+      <w:pPr>
+        <w:pStyle w:val="Normal"/>
+        <w:rPr/>
+      </w:pPr>
+      <w:r>
+        <w:rPr/>
+        <w:t>aman@Aman-Asus:~/Documents/HW3$ ./pbproxy -k key.txt -l 2222 localhost 22</w:t>
+      </w:r>
+    </w:p>
+    <w:p>
+      <w:pPr>
+        <w:pStyle w:val="Normal"/>
+        <w:rPr>
+          <w:b/>
+          <w:b/>
+          <w:bCs/>
+        </w:rPr>
+      </w:pPr>
+      <w:r>
+        <w:rPr>
+          <w:b/>
+          <w:bCs/>
+        </w:rPr>
+        <w:t>Client:</w:t>
+      </w:r>
+    </w:p>
+    <w:p>
+      <w:pPr>
+        <w:pStyle w:val="Normal"/>
+        <w:rPr/>
+      </w:pPr>
+      <w:r>
+        <w:rPr/>
+        <w:t>aman@Aman-Asus:~/Documents/HW3$ ssh -o "ProxyCommand ./pbproxy -k key.txt localhost 2222" localhost</w:t>
+      </w:r>
+    </w:p>
+    <w:p>
+      <w:pPr>
+        <w:pStyle w:val="Normal"/>
+        <w:rPr/>
+      </w:pPr>
+      <w:r>
+        <w:rPr/>
+        <w:t xml:space="preserve">aman@localhost's password: </w:t>
+      </w:r>
+    </w:p>
+    <w:p>
+      <w:pPr>
+        <w:pStyle w:val="Normal"/>
+        <w:rPr/>
+      </w:pPr>
+      <w:r>
+        <w:rPr/>
+        <w:t>Welcome to Ubuntu 16.04.3 LTS (GNU/Linux 4.10.0-37-generic x86_64)</w:t>
+      </w:r>
+    </w:p>
+    <w:p>
+      <w:pPr>
+        <w:pStyle w:val="Normal"/>
+        <w:rPr/>
+      </w:pPr>
+      <w:r>
+        <w:rPr/>
+      </w:r>
+    </w:p>
+    <w:p>
+      <w:pPr>
+        <w:pStyle w:val="Normal"/>
+        <w:rPr/>
+      </w:pPr>
+      <w:r>
+        <w:rPr/>
+        <w:t xml:space="preserve"> </w:t>
+      </w:r>
+      <w:r>
+        <w:rPr/>
+        <w:t>* Documentation:  https://help.ubuntu.com</w:t>
+      </w:r>
+    </w:p>
+    <w:p>
+      <w:pPr>
+        <w:pStyle w:val="Normal"/>
+        <w:rPr/>
+      </w:pPr>
+      <w:r>
+        <w:rPr/>
+        <w:t xml:space="preserve"> </w:t>
+      </w:r>
+      <w:r>
+        <w:rPr/>
+        <w:t>* Management:     https://landscape.canonical.com</w:t>
+      </w:r>
+    </w:p>
+    <w:p>
+      <w:pPr>
+        <w:pStyle w:val="Normal"/>
+        <w:rPr/>
+      </w:pPr>
+      <w:r>
+        <w:rPr/>
+        <w:t xml:space="preserve"> </w:t>
+      </w:r>
+      <w:r>
+        <w:rPr/>
+        <w:t>* Support:        https://ubuntu.com/advantage</w:t>
+      </w:r>
+    </w:p>
+    <w:p>
+      <w:pPr>
+        <w:pStyle w:val="Normal"/>
+        <w:rPr/>
+      </w:pPr>
+      <w:r>
+        <w:rPr/>
+      </w:r>
+    </w:p>
+    <w:p>
+      <w:pPr>
+        <w:pStyle w:val="Normal"/>
+        <w:rPr/>
+      </w:pPr>
+      <w:r>
+        <w:rPr/>
+        <w:t>15 packages can be updated.</w:t>
+      </w:r>
+    </w:p>
+    <w:p>
+      <w:pPr>
+        <w:pStyle w:val="Normal"/>
+        <w:rPr/>
+      </w:pPr>
+      <w:r>
+        <w:rPr/>
+        <w:t>14 updates are security updates.</w:t>
+      </w:r>
+    </w:p>
+    <w:p>
+      <w:pPr>
+        <w:pStyle w:val="Normal"/>
+        <w:rPr/>
+      </w:pPr>
+      <w:r>
+        <w:rPr/>
+      </w:r>
+    </w:p>
+    <w:p>
+      <w:pPr>
+        <w:pStyle w:val="Normal"/>
+        <w:rPr/>
+      </w:pPr>
+      <w:r>
+        <w:rPr/>
+        <w:t>Last login: Wed Nov  8 15:39:56 2017 from 127.0.0.1</w:t>
+      </w:r>
+    </w:p>
+    <w:p>
+      <w:pPr>
+        <w:pStyle w:val="Normal"/>
+        <w:rPr/>
+      </w:pPr>
+      <w:r>
+        <w:rPr/>
+        <w:t>aman@Aman-Asus:~$ ls</w:t>
+      </w:r>
+    </w:p>
+    <w:p>
+      <w:pPr>
+        <w:pStyle w:val="Normal"/>
+        <w:rPr/>
+      </w:pPr>
+      <w:r>
+        <w:rPr/>
+        <w:t>~               bgoyal.img  Downloads         output.pcap                   Public</w:t>
+      </w:r>
+    </w:p>
+    <w:p>
+      <w:pPr>
+        <w:pStyle w:val="Normal"/>
+        <w:rPr/>
+      </w:pPr>
+      <w:r>
+        <w:rPr/>
+        <w:t>AlgoHW1.txt     Desktop     examples.desktop  Pictures                      Templates</w:t>
+      </w:r>
+    </w:p>
+    <w:p>
+      <w:pPr>
+        <w:pStyle w:val="Normal"/>
+        <w:rPr/>
+      </w:pPr>
+      <w:r>
+        <w:rPr/>
+        <w:t>amaagarwal.img  Documents   Music             PlayOnLinux's virtual drives  Videos</w:t>
+      </w:r>
+    </w:p>
+    <w:p>
+      <w:pPr>
+        <w:pStyle w:val="Normal"/>
+        <w:rPr/>
+      </w:pPr>
+      <w:r>
+        <w:rPr/>
+        <w:t>aman@Aman-Asus:~$ exit</w:t>
+      </w:r>
+    </w:p>
+    <w:p>
+      <w:pPr>
+        <w:pStyle w:val="Normal"/>
+        <w:rPr/>
+      </w:pPr>
+      <w:r>
+        <w:rPr/>
+        <w:t>logout</w:t>
+      </w:r>
+    </w:p>
+    <w:p>
+      <w:pPr>
+        <w:pStyle w:val="Normal"/>
+        <w:rPr/>
+      </w:pPr>
+      <w:r>
+        <w:rPr/>
+        <w:t>Connection to localhost closed.</w:t>
+      </w:r>
+    </w:p>
+    <w:p>
+      <w:pPr>
+        <w:pStyle w:val="Normal"/>
+        <w:rPr/>
+      </w:pPr>
+      <w:r>
+        <w:rPr/>
+        <w:t xml:space="preserve">aman@Aman-Asus:~/Documents/HW3$ </w:t>
+      </w:r>
+    </w:p>
+    <w:p>
+      <w:pPr>
+        <w:pStyle w:val="Normal"/>
+        <w:rPr/>
+      </w:pPr>
+      <w:r>
+        <w:rPr/>
+      </w:r>
+    </w:p>
+    <w:p>
+      <w:pPr>
+        <w:pStyle w:val="Normal"/>
+        <w:rPr/>
+      </w:pPr>
+      <w:r>
+        <w:rPr/>
+      </w:r>
+    </w:p>
+    <w:p>
+      <w:pPr>
+        <w:pStyle w:val="Normal"/>
+        <w:rPr>
+          <w:b/>
+          <w:b/>
+          <w:bCs/>
+        </w:rPr>
+      </w:pPr>
+      <w:r>
+        <w:rPr>
+          <w:b/>
+          <w:bCs/>
+        </w:rPr>
         <w:t>Description:</w:t>
       </w:r>
     </w:p>
-    <w:p/>
-    <w:p>
-      <w:r>
+    <w:p>
+      <w:pPr>
+        <w:pStyle w:val="Normal"/>
+        <w:rPr/>
+      </w:pPr>
+      <w:r>
+        <w:rPr/>
+      </w:r>
+    </w:p>
+    <w:p>
+      <w:pPr>
+        <w:pStyle w:val="Normal"/>
+        <w:rPr/>
+      </w:pPr>
+      <w:r>
+        <w:rPr/>
         <w:t>The program does the following:</w:t>
       </w:r>
     </w:p>
@@ -93,14 +397,13 @@
         <w:pStyle w:val="ListParagraph"/>
         <w:numPr>
           <w:ilvl w:val="0"/>
-          <w:numId w:val="3"/>
+          <w:numId w:val="2"/>
         </w:numPr>
-      </w:pPr>
-      <w:r>
-        <w:t>T</w:t>
-      </w:r>
-      <w:r>
-        <w:t>akes the arguments and parses them appropriately.</w:t>
+        <w:rPr/>
+      </w:pPr>
+      <w:r>
+        <w:rPr/>
+        <w:t>Takes the arguments and parses them appropriately.</w:t>
       </w:r>
     </w:p>
     <w:p>
@@ -108,10 +411,12 @@
         <w:pStyle w:val="ListParagraph"/>
         <w:numPr>
           <w:ilvl w:val="0"/>
-          <w:numId w:val="3"/>
+          <w:numId w:val="2"/>
         </w:numPr>
-      </w:pPr>
-      <w:r>
+        <w:rPr/>
+      </w:pPr>
+      <w:r>
+        <w:rPr/>
         <w:t xml:space="preserve">For client side: </w:t>
       </w:r>
     </w:p>
@@ -122,20 +427,11 @@
           <w:ilvl w:val="0"/>
           <w:numId w:val="1"/>
         </w:numPr>
-      </w:pPr>
-      <w:r>
-        <w:t xml:space="preserve">It creates a socket with </w:t>
-      </w:r>
-      <w:proofErr w:type="gramStart"/>
-      <w:r>
-        <w:t>socket(</w:t>
-      </w:r>
-      <w:proofErr w:type="gramEnd"/>
-      <w:r>
-        <w:t>)</w:t>
-      </w:r>
-      <w:r>
-        <w:t xml:space="preserve"> call</w:t>
+        <w:rPr/>
+      </w:pPr>
+      <w:r>
+        <w:rPr/>
+        <w:t>It creates a socket with socket() call</w:t>
       </w:r>
     </w:p>
     <w:p>
@@ -145,17 +441,11 @@
           <w:ilvl w:val="0"/>
           <w:numId w:val="1"/>
         </w:numPr>
-      </w:pPr>
-      <w:r>
-        <w:t xml:space="preserve">Then it connects the socket with the server’s address with </w:t>
-      </w:r>
-      <w:proofErr w:type="gramStart"/>
-      <w:r>
-        <w:t>connect(</w:t>
-      </w:r>
-      <w:proofErr w:type="gramEnd"/>
-      <w:r>
-        <w:t>) call</w:t>
+        <w:rPr/>
+      </w:pPr>
+      <w:r>
+        <w:rPr/>
+        <w:t>Then it connects the socket with the server’s address with connect() call</w:t>
       </w:r>
     </w:p>
     <w:p>
@@ -165,17 +455,11 @@
           <w:ilvl w:val="0"/>
           <w:numId w:val="1"/>
         </w:numPr>
-      </w:pPr>
-      <w:r>
-        <w:t xml:space="preserve">Then we read data from standard input and write to the socket, and read from socket and write to standard output. (I have used </w:t>
-      </w:r>
-      <w:proofErr w:type="gramStart"/>
-      <w:r>
-        <w:t>select(</w:t>
-      </w:r>
-      <w:proofErr w:type="gramEnd"/>
-      <w:r>
-        <w:t>) to read and write)</w:t>
+        <w:rPr/>
+      </w:pPr>
+      <w:r>
+        <w:rPr/>
+        <w:t>Then we read data from standard input and write to the socket, and read from socket and write to standard output. (I have used select() to read and write)</w:t>
       </w:r>
     </w:p>
     <w:p>
@@ -183,10 +467,12 @@
         <w:pStyle w:val="ListParagraph"/>
         <w:numPr>
           <w:ilvl w:val="0"/>
-          <w:numId w:val="3"/>
+          <w:numId w:val="2"/>
         </w:numPr>
-      </w:pPr>
-      <w:r>
+        <w:rPr/>
+      </w:pPr>
+      <w:r>
+        <w:rPr/>
         <w:t>For server side:</w:t>
       </w:r>
     </w:p>
@@ -195,19 +481,13 @@
         <w:pStyle w:val="ListParagraph"/>
         <w:numPr>
           <w:ilvl w:val="1"/>
-          <w:numId w:val="3"/>
+          <w:numId w:val="2"/>
         </w:numPr>
-      </w:pPr>
-      <w:r>
-        <w:t xml:space="preserve">We create a socket with </w:t>
-      </w:r>
-      <w:proofErr w:type="gramStart"/>
-      <w:r>
-        <w:t>socket(</w:t>
-      </w:r>
-      <w:proofErr w:type="gramEnd"/>
-      <w:r>
-        <w:t>) call</w:t>
+        <w:rPr/>
+      </w:pPr>
+      <w:r>
+        <w:rPr/>
+        <w:t>We create a socket with socket() call</w:t>
       </w:r>
     </w:p>
     <w:p>
@@ -215,28 +495,13 @@
         <w:pStyle w:val="ListParagraph"/>
         <w:numPr>
           <w:ilvl w:val="1"/>
-          <w:numId w:val="3"/>
+          <w:numId w:val="2"/>
         </w:numPr>
-      </w:pPr>
-      <w:r>
-        <w:t>Then</w:t>
-      </w:r>
-      <w:r>
-        <w:t xml:space="preserve"> we</w:t>
-      </w:r>
-      <w:r>
-        <w:t xml:space="preserve"> bind the socket with </w:t>
-      </w:r>
-      <w:proofErr w:type="gramStart"/>
-      <w:r>
-        <w:t>bind(</w:t>
-      </w:r>
-      <w:proofErr w:type="gramEnd"/>
-      <w:r>
-        <w:t xml:space="preserve">) </w:t>
-      </w:r>
-      <w:r>
-        <w:t>on port 2222 (for the above example)</w:t>
+        <w:rPr/>
+      </w:pPr>
+      <w:r>
+        <w:rPr/>
+        <w:t>Then we bind the socket with bind() on port 2222 (for the above example)</w:t>
       </w:r>
     </w:p>
     <w:p>
@@ -244,19 +509,13 @@
         <w:pStyle w:val="ListParagraph"/>
         <w:numPr>
           <w:ilvl w:val="1"/>
-          <w:numId w:val="3"/>
+          <w:numId w:val="2"/>
         </w:numPr>
-      </w:pPr>
-      <w:r>
-        <w:t xml:space="preserve">Listen for connections with </w:t>
-      </w:r>
-      <w:proofErr w:type="gramStart"/>
-      <w:r>
-        <w:t>listen(</w:t>
-      </w:r>
-      <w:proofErr w:type="gramEnd"/>
-      <w:r>
-        <w:t>)</w:t>
+        <w:rPr/>
+      </w:pPr>
+      <w:r>
+        <w:rPr/>
+        <w:t>Listen for connections with listen()</w:t>
       </w:r>
     </w:p>
     <w:p>
@@ -264,27 +523,19 @@
         <w:pStyle w:val="ListParagraph"/>
         <w:numPr>
           <w:ilvl w:val="1"/>
-          <w:numId w:val="3"/>
+          <w:numId w:val="2"/>
         </w:numPr>
-      </w:pPr>
-      <w:r>
-        <w:t xml:space="preserve">Accept incoming connections with </w:t>
-      </w:r>
-      <w:proofErr w:type="gramStart"/>
-      <w:r>
-        <w:t>acc</w:t>
-      </w:r>
-      <w:r>
-        <w:t>s</w:t>
+        <w:rPr/>
+      </w:pPr>
+      <w:r>
+        <w:rPr/>
+        <w:t>Accept incoming connections with acc</w:t>
       </w:r>
       <w:bookmarkStart w:id="0" w:name="_GoBack"/>
       <w:bookmarkEnd w:id="0"/>
       <w:r>
-        <w:t>ept(</w:t>
-      </w:r>
-      <w:proofErr w:type="gramEnd"/>
-      <w:r>
-        <w:t>)</w:t>
+        <w:rPr/>
+        <w:t>ept()</w:t>
       </w:r>
     </w:p>
     <w:p>
@@ -292,19 +543,13 @@
         <w:pStyle w:val="ListParagraph"/>
         <w:numPr>
           <w:ilvl w:val="1"/>
-          <w:numId w:val="3"/>
+          <w:numId w:val="2"/>
         </w:numPr>
-      </w:pPr>
-      <w:r>
-        <w:t xml:space="preserve">Now we have an active connection and we have the client’s socket </w:t>
-      </w:r>
-      <w:proofErr w:type="spellStart"/>
-      <w:r>
-        <w:t>fd</w:t>
-      </w:r>
-      <w:proofErr w:type="spellEnd"/>
-      <w:r>
-        <w:t>.</w:t>
+        <w:rPr/>
+      </w:pPr>
+      <w:r>
+        <w:rPr/>
+        <w:t>Now we have an active connection and we have the client’s socket fd.</w:t>
       </w:r>
     </w:p>
     <w:p>
@@ -312,10 +557,12 @@
         <w:pStyle w:val="ListParagraph"/>
         <w:numPr>
           <w:ilvl w:val="1"/>
-          <w:numId w:val="3"/>
+          <w:numId w:val="2"/>
         </w:numPr>
-      </w:pPr>
-      <w:r>
+        <w:rPr/>
+      </w:pPr>
+      <w:r>
+        <w:rPr/>
         <w:t>We will now create a new thread and open a connection to port 22</w:t>
       </w:r>
     </w:p>
@@ -324,59 +571,13 @@
         <w:pStyle w:val="ListParagraph"/>
         <w:numPr>
           <w:ilvl w:val="1"/>
-          <w:numId w:val="3"/>
+          <w:numId w:val="2"/>
         </w:numPr>
-      </w:pPr>
-      <w:r>
-        <w:t xml:space="preserve">And then we read the data from client’s socket </w:t>
-      </w:r>
-      <w:proofErr w:type="spellStart"/>
-      <w:r>
-        <w:t>fd</w:t>
-      </w:r>
-      <w:proofErr w:type="spellEnd"/>
-      <w:r>
-        <w:t xml:space="preserve"> and write to </w:t>
-      </w:r>
-      <w:proofErr w:type="spellStart"/>
-      <w:r>
-        <w:t>sshd</w:t>
-      </w:r>
-      <w:proofErr w:type="spellEnd"/>
-      <w:r>
-        <w:t xml:space="preserve"> socket </w:t>
-      </w:r>
-      <w:proofErr w:type="spellStart"/>
-      <w:r>
-        <w:t>fd</w:t>
-      </w:r>
-      <w:proofErr w:type="spellEnd"/>
-      <w:r>
-        <w:t xml:space="preserve">, and read from </w:t>
-      </w:r>
-      <w:proofErr w:type="spellStart"/>
-      <w:r>
-        <w:t>sshd</w:t>
-      </w:r>
-      <w:proofErr w:type="spellEnd"/>
-      <w:r>
-        <w:t xml:space="preserve"> socket </w:t>
-      </w:r>
-      <w:proofErr w:type="spellStart"/>
-      <w:r>
-        <w:t>fd</w:t>
-      </w:r>
-      <w:proofErr w:type="spellEnd"/>
-      <w:r>
-        <w:t xml:space="preserve"> and write to client’s socket </w:t>
-      </w:r>
-      <w:proofErr w:type="spellStart"/>
-      <w:r>
-        <w:t>fd</w:t>
-      </w:r>
-      <w:proofErr w:type="spellEnd"/>
-      <w:r>
-        <w:t>.</w:t>
+        <w:rPr/>
+      </w:pPr>
+      <w:r>
+        <w:rPr/>
+        <w:t>And then we read the data from client’s socket fd and write to sshd socket fd, and read from sshd socket fd and write to client’s socket fd.</w:t>
       </w:r>
     </w:p>
     <w:p>
@@ -384,30 +585,34 @@
         <w:pStyle w:val="ListParagraph"/>
         <w:numPr>
           <w:ilvl w:val="0"/>
-          <w:numId w:val="3"/>
+          <w:numId w:val="2"/>
         </w:numPr>
-      </w:pPr>
-      <w:r>
+        <w:spacing w:before="0" w:after="160"/>
+        <w:contextualSpacing/>
+        <w:rPr/>
+      </w:pPr>
+      <w:r>
+        <w:rPr/>
         <w:t>This way we have a tunnel via 2222, which acts as a reverse proxy and the client only talks to him and it forwards the data to the appropriate socket.</w:t>
       </w:r>
     </w:p>
     <w:sectPr>
+      <w:type w:val="nextPage"/>
       <w:pgSz w:w="12240" w:h="15840"/>
-      <w:pgMar w:top="1440" w:right="1440" w:bottom="1440" w:left="1440" w:header="720" w:footer="720" w:gutter="0"/>
-      <w:cols w:space="720"/>
-      <w:docGrid w:linePitch="360"/>
+      <w:pgMar w:left="1440" w:right="1440" w:header="0" w:top="1440" w:footer="0" w:bottom="1440" w:gutter="0"/>
+      <w:pgNumType w:fmt="decimal"/>
+      <w:formProt w:val="false"/>
+      <w:textDirection w:val="lrTb"/>
+      <w:docGrid w:type="default" w:linePitch="360" w:charSpace="4294965247"/>
     </w:sectPr>
   </w:body>
 </w:document>
 </file>
 
 <file path=word/numbering.xml><?xml version="1.0" encoding="utf-8"?>
-<w:numbering xmlns:wpc="http://schemas.microsoft.com/office/word/2010/wordprocessingCanvas" xmlns:cx="http://schemas.microsoft.com/office/drawing/2014/chartex" xmlns:cx1="http://schemas.microsoft.com/office/drawing/2015/9/8/chartex" xmlns:cx2="http://schemas.microsoft.com/office/drawing/2015/10/21/chartex" xmlns:cx3="http://schemas.microsoft.com/office/drawing/2016/5/9/chartex" xmlns:cx4="http://schemas.microsoft.com/office/drawing/2016/5/10/chartex" xmlns:cx5="http://schemas.microsoft.com/office/drawing/2016/5/11/chartex" xmlns:cx6="http://schemas.microsoft.com/office/drawing/2016/5/12/chartex" xmlns:cx7="http://schemas.microsoft.com/office/drawing/2016/5/13/chartex" xmlns:cx8="http://schemas.microsoft.com/office/drawing/2016/5/14/chartex" xmlns:mc="http://schemas.openxmlformats.org/markup-compatibility/2006" xmlns:aink="http://schemas.microsoft.com/office/drawing/2016/ink" xmlns:am3d="http://schemas.microsoft.com/office/drawing/2017/model3d" xmlns:o="urn:schemas-microsoft-com:office:office" xmlns:r="http://schemas.openxmlformats.org/officeDocument/2006/relationships" xmlns:m="http://schemas.openxmlformats.org/officeDocument/2006/math" xmlns:v="urn:schemas-microsoft-com:vml" xmlns:wp14="http://schemas.microsoft.com/office/word/2010/wordprocessingDrawing" xmlns:wp="http://schemas.openxmlformats.org/drawingml/2006/wordprocessingDrawing" xmlns:w10="urn:schemas-microsoft-com:office:word" xmlns:w="http://schemas.openxmlformats.org/wordprocessingml/2006/main" xmlns:w14="http://schemas.microsoft.com/office/word/2010/wordml" xmlns:w15="http://schemas.microsoft.com/office/word/2012/wordml" xmlns:w16cid="http://schemas.microsoft.com/office/word/2016/wordml/cid" xmlns:w16se="http://schemas.microsoft.com/office/word/2015/wordml/symex" xmlns:wpg="http://schemas.microsoft.com/office/word/2010/wordprocessingGroup" xmlns:wpi="http://schemas.microsoft.com/office/word/2010/wordprocessingInk" xmlns:wne="http://schemas.microsoft.com/office/word/2006/wordml" xmlns:wps="http://schemas.microsoft.com/office/word/2010/wordprocessingShape" mc:Ignorable="w14 w15 w16se w16cid wp14">
-  <w:abstractNum w:abstractNumId="0" w15:restartNumberingAfterBreak="0">
-    <w:nsid w:val="61484097"/>
-    <w:multiLevelType w:val="hybridMultilevel"/>
-    <w:tmpl w:val="771E5384"/>
-    <w:lvl w:ilvl="0" w:tplc="04090019">
+<w:numbering xmlns:w="http://schemas.openxmlformats.org/wordprocessingml/2006/main" xmlns:o="urn:schemas-microsoft-com:office:office" xmlns:r="http://schemas.openxmlformats.org/officeDocument/2006/relationships" xmlns:v="urn:schemas-microsoft-com:vml">
+  <w:abstractNum w:abstractNumId="1">
+    <w:lvl w:ilvl="0">
       <w:start w:val="1"/>
       <w:numFmt w:val="lowerLetter"/>
       <w:lvlText w:val="%1."/>
@@ -415,11 +620,8 @@
       <w:pPr>
         <w:ind w:left="1440" w:hanging="360"/>
       </w:pPr>
-      <w:rPr>
-        <w:rFonts w:hint="default"/>
-      </w:rPr>
-    </w:lvl>
-    <w:lvl w:ilvl="1" w:tplc="04090003" w:tentative="1">
+    </w:lvl>
+    <w:lvl w:ilvl="1">
       <w:start w:val="1"/>
       <w:numFmt w:val="bullet"/>
       <w:lvlText w:val="o"/>
@@ -429,9 +631,10 @@
       </w:pPr>
       <w:rPr>
         <w:rFonts w:ascii="Courier New" w:hAnsi="Courier New" w:cs="Courier New" w:hint="default"/>
+        <w:rFonts w:cs="Courier New"/>
       </w:rPr>
     </w:lvl>
-    <w:lvl w:ilvl="2" w:tplc="04090005" w:tentative="1">
+    <w:lvl w:ilvl="2">
       <w:start w:val="1"/>
       <w:numFmt w:val="bullet"/>
       <w:lvlText w:val=""/>
@@ -440,10 +643,10 @@
         <w:ind w:left="2880" w:hanging="360"/>
       </w:pPr>
       <w:rPr>
-        <w:rFonts w:ascii="Wingdings" w:hAnsi="Wingdings" w:hint="default"/>
+        <w:rFonts w:ascii="Wingdings" w:hAnsi="Wingdings" w:cs="Wingdings" w:hint="default"/>
       </w:rPr>
     </w:lvl>
-    <w:lvl w:ilvl="3" w:tplc="04090001" w:tentative="1">
+    <w:lvl w:ilvl="3">
       <w:start w:val="1"/>
       <w:numFmt w:val="bullet"/>
       <w:lvlText w:val=""/>
@@ -452,10 +655,10 @@
         <w:ind w:left="3600" w:hanging="360"/>
       </w:pPr>
       <w:rPr>
-        <w:rFonts w:ascii="Symbol" w:hAnsi="Symbol" w:hint="default"/>
+        <w:rFonts w:ascii="Symbol" w:hAnsi="Symbol" w:cs="Symbol" w:hint="default"/>
       </w:rPr>
     </w:lvl>
-    <w:lvl w:ilvl="4" w:tplc="04090003" w:tentative="1">
+    <w:lvl w:ilvl="4">
       <w:start w:val="1"/>
       <w:numFmt w:val="bullet"/>
       <w:lvlText w:val="o"/>
@@ -465,9 +668,10 @@
       </w:pPr>
       <w:rPr>
         <w:rFonts w:ascii="Courier New" w:hAnsi="Courier New" w:cs="Courier New" w:hint="default"/>
+        <w:rFonts w:cs="Courier New"/>
       </w:rPr>
     </w:lvl>
-    <w:lvl w:ilvl="5" w:tplc="04090005" w:tentative="1">
+    <w:lvl w:ilvl="5">
       <w:start w:val="1"/>
       <w:numFmt w:val="bullet"/>
       <w:lvlText w:val=""/>
@@ -476,10 +680,10 @@
         <w:ind w:left="5040" w:hanging="360"/>
       </w:pPr>
       <w:rPr>
-        <w:rFonts w:ascii="Wingdings" w:hAnsi="Wingdings" w:hint="default"/>
+        <w:rFonts w:ascii="Wingdings" w:hAnsi="Wingdings" w:cs="Wingdings" w:hint="default"/>
       </w:rPr>
     </w:lvl>
-    <w:lvl w:ilvl="6" w:tplc="04090001" w:tentative="1">
+    <w:lvl w:ilvl="6">
       <w:start w:val="1"/>
       <w:numFmt w:val="bullet"/>
       <w:lvlText w:val=""/>
@@ -488,10 +692,10 @@
         <w:ind w:left="5760" w:hanging="360"/>
       </w:pPr>
       <w:rPr>
-        <w:rFonts w:ascii="Symbol" w:hAnsi="Symbol" w:hint="default"/>
+        <w:rFonts w:ascii="Symbol" w:hAnsi="Symbol" w:cs="Symbol" w:hint="default"/>
       </w:rPr>
     </w:lvl>
-    <w:lvl w:ilvl="7" w:tplc="04090003" w:tentative="1">
+    <w:lvl w:ilvl="7">
       <w:start w:val="1"/>
       <w:numFmt w:val="bullet"/>
       <w:lvlText w:val="o"/>
@@ -501,9 +705,10 @@
       </w:pPr>
       <w:rPr>
         <w:rFonts w:ascii="Courier New" w:hAnsi="Courier New" w:cs="Courier New" w:hint="default"/>
+        <w:rFonts w:cs="Courier New"/>
       </w:rPr>
     </w:lvl>
-    <w:lvl w:ilvl="8" w:tplc="04090005" w:tentative="1">
+    <w:lvl w:ilvl="8">
       <w:start w:val="1"/>
       <w:numFmt w:val="bullet"/>
       <w:lvlText w:val=""/>
@@ -512,15 +717,12 @@
         <w:ind w:left="7200" w:hanging="360"/>
       </w:pPr>
       <w:rPr>
-        <w:rFonts w:ascii="Wingdings" w:hAnsi="Wingdings" w:hint="default"/>
+        <w:rFonts w:ascii="Wingdings" w:hAnsi="Wingdings" w:cs="Wingdings" w:hint="default"/>
       </w:rPr>
     </w:lvl>
   </w:abstractNum>
-  <w:abstractNum w:abstractNumId="1" w15:restartNumberingAfterBreak="0">
-    <w:nsid w:val="65B64CC8"/>
-    <w:multiLevelType w:val="hybridMultilevel"/>
-    <w:tmpl w:val="03A663A4"/>
-    <w:lvl w:ilvl="0" w:tplc="0409000F">
+  <w:abstractNum w:abstractNumId="2">
+    <w:lvl w:ilvl="0">
       <w:start w:val="1"/>
       <w:numFmt w:val="decimal"/>
       <w:lvlText w:val="%1."/>
@@ -528,11 +730,8 @@
       <w:pPr>
         <w:ind w:left="720" w:hanging="360"/>
       </w:pPr>
-      <w:rPr>
-        <w:rFonts w:hint="default"/>
-      </w:rPr>
-    </w:lvl>
-    <w:lvl w:ilvl="1" w:tplc="04090019">
+    </w:lvl>
+    <w:lvl w:ilvl="1">
       <w:start w:val="1"/>
       <w:numFmt w:val="lowerLetter"/>
       <w:lvlText w:val="%2."/>
@@ -541,7 +740,7 @@
         <w:ind w:left="1440" w:hanging="360"/>
       </w:pPr>
     </w:lvl>
-    <w:lvl w:ilvl="2" w:tplc="0409001B" w:tentative="1">
+    <w:lvl w:ilvl="2">
       <w:start w:val="1"/>
       <w:numFmt w:val="lowerRoman"/>
       <w:lvlText w:val="%3."/>
@@ -550,7 +749,7 @@
         <w:ind w:left="2160" w:hanging="180"/>
       </w:pPr>
     </w:lvl>
-    <w:lvl w:ilvl="3" w:tplc="0409000F" w:tentative="1">
+    <w:lvl w:ilvl="3">
       <w:start w:val="1"/>
       <w:numFmt w:val="decimal"/>
       <w:lvlText w:val="%4."/>
@@ -559,7 +758,7 @@
         <w:ind w:left="2880" w:hanging="360"/>
       </w:pPr>
     </w:lvl>
-    <w:lvl w:ilvl="4" w:tplc="04090019" w:tentative="1">
+    <w:lvl w:ilvl="4">
       <w:start w:val="1"/>
       <w:numFmt w:val="lowerLetter"/>
       <w:lvlText w:val="%5."/>
@@ -568,7 +767,7 @@
         <w:ind w:left="3600" w:hanging="360"/>
       </w:pPr>
     </w:lvl>
-    <w:lvl w:ilvl="5" w:tplc="0409001B" w:tentative="1">
+    <w:lvl w:ilvl="5">
       <w:start w:val="1"/>
       <w:numFmt w:val="lowerRoman"/>
       <w:lvlText w:val="%6."/>
@@ -577,7 +776,7 @@
         <w:ind w:left="4320" w:hanging="180"/>
       </w:pPr>
     </w:lvl>
-    <w:lvl w:ilvl="6" w:tplc="0409000F" w:tentative="1">
+    <w:lvl w:ilvl="6">
       <w:start w:val="1"/>
       <w:numFmt w:val="decimal"/>
       <w:lvlText w:val="%7."/>
@@ -586,7 +785,7 @@
         <w:ind w:left="5040" w:hanging="360"/>
       </w:pPr>
     </w:lvl>
-    <w:lvl w:ilvl="7" w:tplc="04090019" w:tentative="1">
+    <w:lvl w:ilvl="7">
       <w:start w:val="1"/>
       <w:numFmt w:val="lowerLetter"/>
       <w:lvlText w:val="%8."/>
@@ -595,7 +794,7 @@
         <w:ind w:left="5760" w:hanging="360"/>
       </w:pPr>
     </w:lvl>
-    <w:lvl w:ilvl="8" w:tplc="0409001B" w:tentative="1">
+    <w:lvl w:ilvl="8">
       <w:start w:val="1"/>
       <w:numFmt w:val="lowerRoman"/>
       <w:lvlText w:val="%9."/>
@@ -605,221 +804,163 @@
       </w:pPr>
     </w:lvl>
   </w:abstractNum>
-  <w:abstractNum w:abstractNumId="2" w15:restartNumberingAfterBreak="0">
-    <w:nsid w:val="6988418B"/>
-    <w:multiLevelType w:val="hybridMultilevel"/>
-    <w:tmpl w:val="4AA4C284"/>
-    <w:lvl w:ilvl="0" w:tplc="0409000F">
-      <w:start w:val="1"/>
-      <w:numFmt w:val="decimal"/>
-      <w:lvlText w:val="%1."/>
-      <w:lvlJc w:val="left"/>
-      <w:pPr>
-        <w:ind w:left="720" w:hanging="360"/>
-      </w:pPr>
-    </w:lvl>
-    <w:lvl w:ilvl="1" w:tplc="04090019" w:tentative="1">
-      <w:start w:val="1"/>
-      <w:numFmt w:val="lowerLetter"/>
-      <w:lvlText w:val="%2."/>
-      <w:lvlJc w:val="left"/>
-      <w:pPr>
-        <w:ind w:left="1440" w:hanging="360"/>
-      </w:pPr>
-    </w:lvl>
-    <w:lvl w:ilvl="2" w:tplc="0409001B" w:tentative="1">
-      <w:start w:val="1"/>
-      <w:numFmt w:val="lowerRoman"/>
-      <w:lvlText w:val="%3."/>
-      <w:lvlJc w:val="right"/>
-      <w:pPr>
-        <w:ind w:left="2160" w:hanging="180"/>
-      </w:pPr>
-    </w:lvl>
-    <w:lvl w:ilvl="3" w:tplc="0409000F" w:tentative="1">
-      <w:start w:val="1"/>
-      <w:numFmt w:val="decimal"/>
-      <w:lvlText w:val="%4."/>
-      <w:lvlJc w:val="left"/>
-      <w:pPr>
-        <w:ind w:left="2880" w:hanging="360"/>
-      </w:pPr>
-    </w:lvl>
-    <w:lvl w:ilvl="4" w:tplc="04090019" w:tentative="1">
-      <w:start w:val="1"/>
-      <w:numFmt w:val="lowerLetter"/>
-      <w:lvlText w:val="%5."/>
-      <w:lvlJc w:val="left"/>
-      <w:pPr>
-        <w:ind w:left="3600" w:hanging="360"/>
-      </w:pPr>
-    </w:lvl>
-    <w:lvl w:ilvl="5" w:tplc="0409001B" w:tentative="1">
-      <w:start w:val="1"/>
-      <w:numFmt w:val="lowerRoman"/>
-      <w:lvlText w:val="%6."/>
-      <w:lvlJc w:val="right"/>
-      <w:pPr>
-        <w:ind w:left="4320" w:hanging="180"/>
-      </w:pPr>
-    </w:lvl>
-    <w:lvl w:ilvl="6" w:tplc="0409000F" w:tentative="1">
-      <w:start w:val="1"/>
-      <w:numFmt w:val="decimal"/>
-      <w:lvlText w:val="%7."/>
-      <w:lvlJc w:val="left"/>
-      <w:pPr>
-        <w:ind w:left="5040" w:hanging="360"/>
-      </w:pPr>
-    </w:lvl>
-    <w:lvl w:ilvl="7" w:tplc="04090019" w:tentative="1">
-      <w:start w:val="1"/>
-      <w:numFmt w:val="lowerLetter"/>
-      <w:lvlText w:val="%8."/>
-      <w:lvlJc w:val="left"/>
-      <w:pPr>
-        <w:ind w:left="5760" w:hanging="360"/>
-      </w:pPr>
-    </w:lvl>
-    <w:lvl w:ilvl="8" w:tplc="0409001B" w:tentative="1">
-      <w:start w:val="1"/>
-      <w:numFmt w:val="lowerRoman"/>
-      <w:lvlText w:val="%9."/>
-      <w:lvlJc w:val="right"/>
-      <w:pPr>
-        <w:ind w:left="6480" w:hanging="180"/>
-      </w:pPr>
-    </w:lvl>
-  </w:abstractNum>
-  <w:abstractNum w:abstractNumId="3" w15:restartNumberingAfterBreak="0">
-    <w:nsid w:val="6EDD5817"/>
-    <w:multiLevelType w:val="hybridMultilevel"/>
-    <w:tmpl w:val="50681488"/>
-    <w:lvl w:ilvl="0" w:tplc="0409000F">
-      <w:start w:val="1"/>
-      <w:numFmt w:val="decimal"/>
-      <w:lvlText w:val="%1."/>
-      <w:lvlJc w:val="left"/>
-      <w:pPr>
-        <w:ind w:left="720" w:hanging="360"/>
-      </w:pPr>
-    </w:lvl>
-    <w:lvl w:ilvl="1" w:tplc="04090019" w:tentative="1">
-      <w:start w:val="1"/>
-      <w:numFmt w:val="lowerLetter"/>
-      <w:lvlText w:val="%2."/>
-      <w:lvlJc w:val="left"/>
-      <w:pPr>
-        <w:ind w:left="1440" w:hanging="360"/>
-      </w:pPr>
-    </w:lvl>
-    <w:lvl w:ilvl="2" w:tplc="0409001B" w:tentative="1">
-      <w:start w:val="1"/>
-      <w:numFmt w:val="lowerRoman"/>
-      <w:lvlText w:val="%3."/>
-      <w:lvlJc w:val="right"/>
-      <w:pPr>
-        <w:ind w:left="2160" w:hanging="180"/>
-      </w:pPr>
-    </w:lvl>
-    <w:lvl w:ilvl="3" w:tplc="0409000F" w:tentative="1">
-      <w:start w:val="1"/>
-      <w:numFmt w:val="decimal"/>
-      <w:lvlText w:val="%4."/>
-      <w:lvlJc w:val="left"/>
-      <w:pPr>
-        <w:ind w:left="2880" w:hanging="360"/>
-      </w:pPr>
-    </w:lvl>
-    <w:lvl w:ilvl="4" w:tplc="04090019" w:tentative="1">
-      <w:start w:val="1"/>
-      <w:numFmt w:val="lowerLetter"/>
-      <w:lvlText w:val="%5."/>
-      <w:lvlJc w:val="left"/>
-      <w:pPr>
-        <w:ind w:left="3600" w:hanging="360"/>
-      </w:pPr>
-    </w:lvl>
-    <w:lvl w:ilvl="5" w:tplc="0409001B" w:tentative="1">
-      <w:start w:val="1"/>
-      <w:numFmt w:val="lowerRoman"/>
-      <w:lvlText w:val="%6."/>
-      <w:lvlJc w:val="right"/>
-      <w:pPr>
-        <w:ind w:left="4320" w:hanging="180"/>
-      </w:pPr>
-    </w:lvl>
-    <w:lvl w:ilvl="6" w:tplc="0409000F" w:tentative="1">
-      <w:start w:val="1"/>
-      <w:numFmt w:val="decimal"/>
-      <w:lvlText w:val="%7."/>
-      <w:lvlJc w:val="left"/>
-      <w:pPr>
-        <w:ind w:left="5040" w:hanging="360"/>
-      </w:pPr>
-    </w:lvl>
-    <w:lvl w:ilvl="7" w:tplc="04090019" w:tentative="1">
-      <w:start w:val="1"/>
-      <w:numFmt w:val="lowerLetter"/>
-      <w:lvlText w:val="%8."/>
-      <w:lvlJc w:val="left"/>
-      <w:pPr>
-        <w:ind w:left="5760" w:hanging="360"/>
-      </w:pPr>
-    </w:lvl>
-    <w:lvl w:ilvl="8" w:tplc="0409001B" w:tentative="1">
-      <w:start w:val="1"/>
-      <w:numFmt w:val="lowerRoman"/>
-      <w:lvlText w:val="%9."/>
-      <w:lvlJc w:val="right"/>
-      <w:pPr>
-        <w:ind w:left="6480" w:hanging="180"/>
+  <w:abstractNum w:abstractNumId="3">
+    <w:lvl w:ilvl="0">
+      <w:start w:val="1"/>
+      <w:numFmt w:val="none"/>
+      <w:suff w:val="nothing"/>
+      <w:lvlText w:val=""/>
+      <w:lvlJc w:val="left"/>
+      <w:pPr>
+        <w:tabs>
+          <w:tab w:val="num" w:pos="432"/>
+        </w:tabs>
+        <w:ind w:left="432" w:hanging="432"/>
+      </w:pPr>
+    </w:lvl>
+    <w:lvl w:ilvl="1">
+      <w:start w:val="1"/>
+      <w:numFmt w:val="none"/>
+      <w:suff w:val="nothing"/>
+      <w:lvlText w:val=""/>
+      <w:lvlJc w:val="left"/>
+      <w:pPr>
+        <w:tabs>
+          <w:tab w:val="num" w:pos="576"/>
+        </w:tabs>
+        <w:ind w:left="576" w:hanging="576"/>
+      </w:pPr>
+    </w:lvl>
+    <w:lvl w:ilvl="2">
+      <w:start w:val="1"/>
+      <w:numFmt w:val="none"/>
+      <w:suff w:val="nothing"/>
+      <w:lvlText w:val=""/>
+      <w:lvlJc w:val="left"/>
+      <w:pPr>
+        <w:tabs>
+          <w:tab w:val="num" w:pos="720"/>
+        </w:tabs>
+        <w:ind w:left="720" w:hanging="720"/>
+      </w:pPr>
+    </w:lvl>
+    <w:lvl w:ilvl="3">
+      <w:start w:val="1"/>
+      <w:numFmt w:val="none"/>
+      <w:suff w:val="nothing"/>
+      <w:lvlText w:val=""/>
+      <w:lvlJc w:val="left"/>
+      <w:pPr>
+        <w:tabs>
+          <w:tab w:val="num" w:pos="864"/>
+        </w:tabs>
+        <w:ind w:left="864" w:hanging="864"/>
+      </w:pPr>
+    </w:lvl>
+    <w:lvl w:ilvl="4">
+      <w:start w:val="1"/>
+      <w:numFmt w:val="none"/>
+      <w:suff w:val="nothing"/>
+      <w:lvlText w:val=""/>
+      <w:lvlJc w:val="left"/>
+      <w:pPr>
+        <w:tabs>
+          <w:tab w:val="num" w:pos="1008"/>
+        </w:tabs>
+        <w:ind w:left="1008" w:hanging="1008"/>
+      </w:pPr>
+    </w:lvl>
+    <w:lvl w:ilvl="5">
+      <w:start w:val="1"/>
+      <w:numFmt w:val="none"/>
+      <w:suff w:val="nothing"/>
+      <w:lvlText w:val=""/>
+      <w:lvlJc w:val="left"/>
+      <w:pPr>
+        <w:tabs>
+          <w:tab w:val="num" w:pos="1152"/>
+        </w:tabs>
+        <w:ind w:left="1152" w:hanging="1152"/>
+      </w:pPr>
+    </w:lvl>
+    <w:lvl w:ilvl="6">
+      <w:start w:val="1"/>
+      <w:numFmt w:val="none"/>
+      <w:suff w:val="nothing"/>
+      <w:lvlText w:val=""/>
+      <w:lvlJc w:val="left"/>
+      <w:pPr>
+        <w:tabs>
+          <w:tab w:val="num" w:pos="1296"/>
+        </w:tabs>
+        <w:ind w:left="1296" w:hanging="1296"/>
+      </w:pPr>
+    </w:lvl>
+    <w:lvl w:ilvl="7">
+      <w:start w:val="1"/>
+      <w:numFmt w:val="none"/>
+      <w:suff w:val="nothing"/>
+      <w:lvlText w:val=""/>
+      <w:lvlJc w:val="left"/>
+      <w:pPr>
+        <w:tabs>
+          <w:tab w:val="num" w:pos="1440"/>
+        </w:tabs>
+        <w:ind w:left="1440" w:hanging="1440"/>
+      </w:pPr>
+    </w:lvl>
+    <w:lvl w:ilvl="8">
+      <w:start w:val="1"/>
+      <w:numFmt w:val="none"/>
+      <w:suff w:val="nothing"/>
+      <w:lvlText w:val=""/>
+      <w:lvlJc w:val="left"/>
+      <w:pPr>
+        <w:tabs>
+          <w:tab w:val="num" w:pos="1584"/>
+        </w:tabs>
+        <w:ind w:left="1584" w:hanging="1584"/>
       </w:pPr>
     </w:lvl>
   </w:abstractNum>
   <w:num w:numId="1">
-    <w:abstractNumId w:val="0"/>
+    <w:abstractNumId w:val="1"/>
   </w:num>
   <w:num w:numId="2">
     <w:abstractNumId w:val="2"/>
   </w:num>
   <w:num w:numId="3">
-    <w:abstractNumId w:val="1"/>
-  </w:num>
-  <w:num w:numId="4">
     <w:abstractNumId w:val="3"/>
   </w:num>
 </w:numbering>
 </file>
 
 <file path=word/styles.xml><?xml version="1.0" encoding="utf-8"?>
-<w:styles xmlns:mc="http://schemas.openxmlformats.org/markup-compatibility/2006" xmlns:r="http://schemas.openxmlformats.org/officeDocument/2006/relationships" xmlns:w="http://schemas.openxmlformats.org/wordprocessingml/2006/main" xmlns:w14="http://schemas.microsoft.com/office/word/2010/wordml" xmlns:w15="http://schemas.microsoft.com/office/word/2012/wordml" xmlns:w16cid="http://schemas.microsoft.com/office/word/2016/wordml/cid" xmlns:w16se="http://schemas.microsoft.com/office/word/2015/wordml/symex" mc:Ignorable="w14 w15 w16se w16cid">
+<w:styles xmlns:w="http://schemas.openxmlformats.org/wordprocessingml/2006/main" xmlns:w14="http://schemas.microsoft.com/office/word/2010/wordml" xmlns:mc="http://schemas.openxmlformats.org/markup-compatibility/2006" mc:Ignorable="w14">
   <w:docDefaults>
     <w:rPrDefault>
       <w:rPr>
-        <w:rFonts w:asciiTheme="minorHAnsi" w:eastAsiaTheme="minorHAnsi" w:hAnsiTheme="minorHAnsi" w:cstheme="minorBidi"/>
+        <w:rFonts w:ascii="Calibri" w:hAnsi="Calibri" w:eastAsia="Calibri" w:cs="" w:asciiTheme="minorHAnsi" w:cstheme="minorBidi" w:eastAsiaTheme="minorHAnsi" w:hAnsiTheme="minorHAnsi"/>
         <w:sz w:val="22"/>
         <w:szCs w:val="22"/>
         <w:lang w:val="en-US" w:eastAsia="en-US" w:bidi="ar-SA"/>
       </w:rPr>
     </w:rPrDefault>
     <w:pPrDefault>
-      <w:pPr>
-        <w:spacing w:after="160" w:line="259" w:lineRule="auto"/>
-      </w:pPr>
+      <w:pPr/>
     </w:pPrDefault>
   </w:docDefaults>
   <w:latentStyles w:defLockedState="0" w:defUIPriority="99" w:defSemiHidden="0" w:defUnhideWhenUsed="0" w:defQFormat="0" w:count="375">
     <w:lsdException w:name="Normal" w:uiPriority="0" w:qFormat="1"/>
     <w:lsdException w:name="heading 1" w:uiPriority="9" w:qFormat="1"/>
-    <w:lsdException w:name="heading 2" w:semiHidden="1" w:uiPriority="9" w:unhideWhenUsed="1" w:qFormat="1"/>
-    <w:lsdException w:name="heading 3" w:semiHidden="1" w:uiPriority="9" w:unhideWhenUsed="1" w:qFormat="1"/>
-    <w:lsdException w:name="heading 4" w:semiHidden="1" w:uiPriority="9" w:unhideWhenUsed="1" w:qFormat="1"/>
-    <w:lsdException w:name="heading 5" w:semiHidden="1" w:uiPriority="9" w:unhideWhenUsed="1" w:qFormat="1"/>
-    <w:lsdException w:name="heading 6" w:semiHidden="1" w:uiPriority="9" w:unhideWhenUsed="1" w:qFormat="1"/>
-    <w:lsdException w:name="heading 7" w:semiHidden="1" w:uiPriority="9" w:unhideWhenUsed="1" w:qFormat="1"/>
-    <w:lsdException w:name="heading 8" w:semiHidden="1" w:uiPriority="9" w:unhideWhenUsed="1" w:qFormat="1"/>
-    <w:lsdException w:name="heading 9" w:semiHidden="1" w:uiPriority="9" w:unhideWhenUsed="1" w:qFormat="1"/>
+    <w:lsdException w:name="heading 2" w:uiPriority="9" w:semiHidden="1" w:unhideWhenUsed="1" w:qFormat="1"/>
+    <w:lsdException w:name="heading 3" w:uiPriority="9" w:semiHidden="1" w:unhideWhenUsed="1" w:qFormat="1"/>
+    <w:lsdException w:name="heading 4" w:uiPriority="9" w:semiHidden="1" w:unhideWhenUsed="1" w:qFormat="1"/>
+    <w:lsdException w:name="heading 5" w:uiPriority="9" w:semiHidden="1" w:unhideWhenUsed="1" w:qFormat="1"/>
+    <w:lsdException w:name="heading 6" w:uiPriority="9" w:semiHidden="1" w:unhideWhenUsed="1" w:qFormat="1"/>
+    <w:lsdException w:name="heading 7" w:uiPriority="9" w:semiHidden="1" w:unhideWhenUsed="1" w:qFormat="1"/>
+    <w:lsdException w:name="heading 8" w:uiPriority="9" w:semiHidden="1" w:unhideWhenUsed="1" w:qFormat="1"/>
+    <w:lsdException w:name="heading 9" w:uiPriority="9" w:semiHidden="1" w:unhideWhenUsed="1" w:qFormat="1"/>
     <w:lsdException w:name="index 1" w:semiHidden="1" w:unhideWhenUsed="1"/>
     <w:lsdException w:name="index 2" w:semiHidden="1" w:unhideWhenUsed="1"/>
     <w:lsdException w:name="index 3" w:semiHidden="1" w:unhideWhenUsed="1"/>
@@ -829,22 +970,22 @@
     <w:lsdException w:name="index 7" w:semiHidden="1" w:unhideWhenUsed="1"/>
     <w:lsdException w:name="index 8" w:semiHidden="1" w:unhideWhenUsed="1"/>
     <w:lsdException w:name="index 9" w:semiHidden="1" w:unhideWhenUsed="1"/>
-    <w:lsdException w:name="toc 1" w:semiHidden="1" w:uiPriority="39" w:unhideWhenUsed="1"/>
-    <w:lsdException w:name="toc 2" w:semiHidden="1" w:uiPriority="39" w:unhideWhenUsed="1"/>
-    <w:lsdException w:name="toc 3" w:semiHidden="1" w:uiPriority="39" w:unhideWhenUsed="1"/>
-    <w:lsdException w:name="toc 4" w:semiHidden="1" w:uiPriority="39" w:unhideWhenUsed="1"/>
-    <w:lsdException w:name="toc 5" w:semiHidden="1" w:uiPriority="39" w:unhideWhenUsed="1"/>
-    <w:lsdException w:name="toc 6" w:semiHidden="1" w:uiPriority="39" w:unhideWhenUsed="1"/>
-    <w:lsdException w:name="toc 7" w:semiHidden="1" w:uiPriority="39" w:unhideWhenUsed="1"/>
-    <w:lsdException w:name="toc 8" w:semiHidden="1" w:uiPriority="39" w:unhideWhenUsed="1"/>
-    <w:lsdException w:name="toc 9" w:semiHidden="1" w:uiPriority="39" w:unhideWhenUsed="1"/>
+    <w:lsdException w:name="toc 1" w:uiPriority="39" w:semiHidden="1" w:unhideWhenUsed="1"/>
+    <w:lsdException w:name="toc 2" w:uiPriority="39" w:semiHidden="1" w:unhideWhenUsed="1"/>
+    <w:lsdException w:name="toc 3" w:uiPriority="39" w:semiHidden="1" w:unhideWhenUsed="1"/>
+    <w:lsdException w:name="toc 4" w:uiPriority="39" w:semiHidden="1" w:unhideWhenUsed="1"/>
+    <w:lsdException w:name="toc 5" w:uiPriority="39" w:semiHidden="1" w:unhideWhenUsed="1"/>
+    <w:lsdException w:name="toc 6" w:uiPriority="39" w:semiHidden="1" w:unhideWhenUsed="1"/>
+    <w:lsdException w:name="toc 7" w:uiPriority="39" w:semiHidden="1" w:unhideWhenUsed="1"/>
+    <w:lsdException w:name="toc 8" w:uiPriority="39" w:semiHidden="1" w:unhideWhenUsed="1"/>
+    <w:lsdException w:name="toc 9" w:uiPriority="39" w:semiHidden="1" w:unhideWhenUsed="1"/>
     <w:lsdException w:name="Normal Indent" w:semiHidden="1" w:unhideWhenUsed="1"/>
     <w:lsdException w:name="footnote text" w:semiHidden="1" w:unhideWhenUsed="1"/>
     <w:lsdException w:name="annotation text" w:semiHidden="1" w:unhideWhenUsed="1"/>
     <w:lsdException w:name="header" w:semiHidden="1" w:unhideWhenUsed="1"/>
     <w:lsdException w:name="footer" w:semiHidden="1" w:unhideWhenUsed="1"/>
     <w:lsdException w:name="index heading" w:semiHidden="1" w:unhideWhenUsed="1"/>
-    <w:lsdException w:name="caption" w:semiHidden="1" w:uiPriority="35" w:unhideWhenUsed="1" w:qFormat="1"/>
+    <w:lsdException w:name="caption" w:uiPriority="35" w:semiHidden="1" w:unhideWhenUsed="1" w:qFormat="1"/>
     <w:lsdException w:name="table of figures" w:semiHidden="1" w:unhideWhenUsed="1"/>
     <w:lsdException w:name="envelope address" w:semiHidden="1" w:unhideWhenUsed="1"/>
     <w:lsdException w:name="envelope return" w:semiHidden="1" w:unhideWhenUsed="1"/>
@@ -875,7 +1016,7 @@
     <w:lsdException w:name="Title" w:uiPriority="10" w:qFormat="1"/>
     <w:lsdException w:name="Closing" w:semiHidden="1" w:unhideWhenUsed="1"/>
     <w:lsdException w:name="Signature" w:semiHidden="1" w:unhideWhenUsed="1"/>
-    <w:lsdException w:name="Default Paragraph Font" w:semiHidden="1" w:uiPriority="1" w:unhideWhenUsed="1"/>
+    <w:lsdException w:name="Default Paragraph Font" w:uiPriority="1" w:semiHidden="1" w:unhideWhenUsed="1"/>
     <w:lsdException w:name="Body Text" w:semiHidden="1" w:unhideWhenUsed="1"/>
     <w:lsdException w:name="Body Text Indent" w:semiHidden="1" w:unhideWhenUsed="1"/>
     <w:lsdException w:name="List Continue" w:semiHidden="1" w:unhideWhenUsed="1"/>
@@ -1075,8 +1216,8 @@
     <w:lsdException w:name="Subtle Reference" w:uiPriority="31" w:qFormat="1"/>
     <w:lsdException w:name="Intense Reference" w:uiPriority="32" w:qFormat="1"/>
     <w:lsdException w:name="Book Title" w:uiPriority="33" w:qFormat="1"/>
-    <w:lsdException w:name="Bibliography" w:semiHidden="1" w:uiPriority="37" w:unhideWhenUsed="1"/>
-    <w:lsdException w:name="TOC Heading" w:semiHidden="1" w:uiPriority="39" w:unhideWhenUsed="1" w:qFormat="1"/>
+    <w:lsdException w:name="Bibliography" w:uiPriority="37" w:semiHidden="1" w:unhideWhenUsed="1"/>
+    <w:lsdException w:name="TOC Heading" w:uiPriority="39" w:semiHidden="1" w:unhideWhenUsed="1" w:qFormat="1"/>
     <w:lsdException w:name="Plain Table 1" w:uiPriority="41"/>
     <w:lsdException w:name="Plain Table 2" w:uiPriority="42"/>
     <w:lsdException w:name="Plain Table 3" w:uiPriority="43"/>
@@ -1186,15 +1327,129 @@
     <w:lsdException w:name="Hashtag" w:semiHidden="1" w:unhideWhenUsed="1"/>
     <w:lsdException w:name="Unresolved Mention" w:semiHidden="1" w:unhideWhenUsed="1"/>
   </w:latentStyles>
-  <w:style w:type="paragraph" w:default="1" w:styleId="Normal">
+  <w:style w:type="paragraph" w:styleId="Normal" w:default="1">
     <w:name w:val="Normal"/>
     <w:qFormat/>
+    <w:pPr>
+      <w:widowControl/>
+      <w:bidi w:val="0"/>
+      <w:spacing w:lineRule="auto" w:line="259" w:before="0" w:after="160"/>
+      <w:jc w:val="left"/>
+    </w:pPr>
+    <w:rPr>
+      <w:rFonts w:ascii="Calibri" w:hAnsi="Calibri" w:eastAsia="Calibri" w:cs="" w:asciiTheme="minorHAnsi" w:cstheme="minorBidi" w:eastAsiaTheme="minorHAnsi" w:hAnsiTheme="minorHAnsi"/>
+      <w:color w:val="auto"/>
+      <w:sz w:val="22"/>
+      <w:szCs w:val="22"/>
+      <w:lang w:val="en-US" w:eastAsia="en-US" w:bidi="ar-SA"/>
+    </w:rPr>
   </w:style>
-  <w:style w:type="character" w:default="1" w:styleId="DefaultParagraphFont">
+  <w:style w:type="character" w:styleId="DefaultParagraphFont" w:default="1">
     <w:name w:val="Default Paragraph Font"/>
     <w:uiPriority w:val="1"/>
     <w:semiHidden/>
     <w:unhideWhenUsed/>
+    <w:qFormat/>
+    <w:rPr/>
+  </w:style>
+  <w:style w:type="character" w:styleId="ListLabel1">
+    <w:name w:val="ListLabel 1"/>
+    <w:qFormat/>
+    <w:rPr>
+      <w:rFonts w:cs="Courier New"/>
+    </w:rPr>
+  </w:style>
+  <w:style w:type="character" w:styleId="ListLabel2">
+    <w:name w:val="ListLabel 2"/>
+    <w:qFormat/>
+    <w:rPr>
+      <w:rFonts w:cs="Courier New"/>
+    </w:rPr>
+  </w:style>
+  <w:style w:type="character" w:styleId="ListLabel3">
+    <w:name w:val="ListLabel 3"/>
+    <w:qFormat/>
+    <w:rPr>
+      <w:rFonts w:cs="Courier New"/>
+    </w:rPr>
+  </w:style>
+  <w:style w:type="paragraph" w:styleId="Heading">
+    <w:name w:val="Heading"/>
+    <w:basedOn w:val="Normal"/>
+    <w:next w:val="TextBody"/>
+    <w:qFormat/>
+    <w:pPr>
+      <w:keepNext/>
+      <w:spacing w:before="240" w:after="120"/>
+    </w:pPr>
+    <w:rPr>
+      <w:rFonts w:ascii="Liberation Sans" w:hAnsi="Liberation Sans" w:eastAsia="Noto Sans CJK SC Regular" w:cs="FreeSans"/>
+      <w:sz w:val="28"/>
+      <w:szCs w:val="28"/>
+    </w:rPr>
+  </w:style>
+  <w:style w:type="paragraph" w:styleId="TextBody">
+    <w:name w:val="Body Text"/>
+    <w:basedOn w:val="Normal"/>
+    <w:pPr>
+      <w:spacing w:lineRule="auto" w:line="288" w:before="0" w:after="140"/>
+    </w:pPr>
+    <w:rPr/>
+  </w:style>
+  <w:style w:type="paragraph" w:styleId="List">
+    <w:name w:val="List"/>
+    <w:basedOn w:val="TextBody"/>
+    <w:pPr/>
+    <w:rPr>
+      <w:rFonts w:cs="FreeSans"/>
+    </w:rPr>
+  </w:style>
+  <w:style w:type="paragraph" w:styleId="Caption">
+    <w:name w:val="Caption"/>
+    <w:basedOn w:val="Normal"/>
+    <w:qFormat/>
+    <w:pPr>
+      <w:suppressLineNumbers/>
+      <w:spacing w:before="120" w:after="120"/>
+    </w:pPr>
+    <w:rPr>
+      <w:rFonts w:cs="FreeSans"/>
+      <w:i/>
+      <w:iCs/>
+      <w:sz w:val="24"/>
+      <w:szCs w:val="24"/>
+    </w:rPr>
+  </w:style>
+  <w:style w:type="paragraph" w:styleId="Index">
+    <w:name w:val="Index"/>
+    <w:basedOn w:val="Normal"/>
+    <w:qFormat/>
+    <w:pPr>
+      <w:suppressLineNumbers/>
+    </w:pPr>
+    <w:rPr>
+      <w:rFonts w:cs="FreeSans"/>
+    </w:rPr>
+  </w:style>
+  <w:style w:type="paragraph" w:styleId="ListParagraph">
+    <w:name w:val="List Paragraph"/>
+    <w:basedOn w:val="Normal"/>
+    <w:uiPriority w:val="34"/>
+    <w:qFormat/>
+    <w:rsid w:val="008918d9"/>
+    <w:pPr>
+      <w:spacing w:before="0" w:after="160"/>
+      <w:ind w:left="720" w:hanging="0"/>
+      <w:contextualSpacing/>
+    </w:pPr>
+    <w:rPr/>
+  </w:style>
+  <w:style w:type="numbering" w:styleId="NoList" w:default="1">
+    <w:name w:val="No List"/>
+    <w:uiPriority w:val="99"/>
+    <w:semiHidden/>
+    <w:unhideWhenUsed/>
+    <w:qFormat/>
   </w:style>
   <w:style w:type="table" w:default="1" w:styleId="TableNormal">
     <w:name w:val="Normal Table"/>
@@ -1210,23 +1465,6 @@
         <w:right w:w="108" w:type="dxa"/>
       </w:tblCellMar>
     </w:tblPr>
-  </w:style>
-  <w:style w:type="numbering" w:default="1" w:styleId="NoList">
-    <w:name w:val="No List"/>
-    <w:uiPriority w:val="99"/>
-    <w:semiHidden/>
-    <w:unhideWhenUsed/>
-  </w:style>
-  <w:style w:type="paragraph" w:styleId="ListParagraph">
-    <w:name w:val="List Paragraph"/>
-    <w:basedOn w:val="Normal"/>
-    <w:uiPriority w:val="34"/>
-    <w:qFormat/>
-    <w:rsid w:val="008918D9"/>
-    <w:pPr>
-      <w:ind w:left="720"/>
-      <w:contextualSpacing/>
-    </w:pPr>
   </w:style>
 </w:styles>
 </file>

</xml_diff>